<commit_message>
phone number no wrap added, made the phone icon smaller
</commit_message>
<xml_diff>
--- a/Veebilehe_kavand - Lauri Lauter TAK21.docx
+++ b/Veebilehe_kavand - Lauri Lauter TAK21.docx
@@ -2775,6 +2775,28 @@
           <w:u w:val="none"/>
         </w:rPr>
         <w:t>Lisasin Kontakt lehele helistamise võimaluse ja teate saatmiseks on nüüd ka nupp.</w:t>
+      </w:r>
+    </w:p>
+    <w:p>
+      <w:pPr>
+        <w:pStyle w:val="LOnormal"/>
+        <w:widowControl/>
+        <w:numPr>
+          <w:ilvl w:val="0"/>
+          <w:numId w:val="4"/>
+        </w:numPr>
+        <w:spacing w:lineRule="auto" w:line="276" w:before="0" w:after="200"/>
+        <w:ind w:left="720" w:right="0" w:hanging="360"/>
+        <w:jc w:val="left"/>
+        <w:rPr>
+          <w:u w:val="none"/>
+        </w:rPr>
+      </w:pPr>
+      <w:r>
+        <w:rPr>
+          <w:u w:val="none"/>
+        </w:rPr>
+        <w:t xml:space="preserve">Muutsin telefoni numbri mitte murduvaks ja vähendasin telefoni ikooni suurust. </w:t>
       </w:r>
     </w:p>
     <w:sectPr>

</xml_diff>

<commit_message>
Fixes after first review
</commit_message>
<xml_diff>
--- a/Veebilehe_kavand - Lauri Lauter TAK21.docx
+++ b/Veebilehe_kavand - Lauri Lauter TAK21.docx
@@ -2841,6 +2841,46 @@
           <w:u w:val="none"/>
         </w:rPr>
         <w:t>Parandasin kaarti suuruse kohanumist vaadete vahel.</w:t>
+      </w:r>
+    </w:p>
+    <w:p>
+      <w:pPr>
+        <w:pStyle w:val="LOnormal"/>
+        <w:widowControl/>
+        <w:numPr>
+          <w:ilvl w:val="0"/>
+          <w:numId w:val="4"/>
+        </w:numPr>
+        <w:spacing w:lineRule="auto" w:line="276" w:before="0" w:after="200"/>
+        <w:ind w:left="720" w:right="0" w:hanging="360"/>
+        <w:jc w:val="left"/>
+        <w:rPr>
+          <w:u w:val="none"/>
+        </w:rPr>
+      </w:pPr>
+      <w:r>
+        <w:rPr>
+          <w:u w:val="none"/>
+        </w:rPr>
+        <w:t>’</w:t>
+      </w:r>
+      <w:r>
+        <w:rPr>
+          <w:u w:val="none"/>
+        </w:rPr>
+        <w:t>Saada</w:t>
+      </w:r>
+      <w:r>
+        <w:rPr>
+          <w:u w:val="none"/>
+        </w:rPr>
+        <w:t xml:space="preserve">’ </w:t>
+      </w:r>
+      <w:r>
+        <w:rPr>
+          <w:u w:val="none"/>
+        </w:rPr>
+        <w:t>nupu raadiused muudetud 4px peale.</w:t>
       </w:r>
     </w:p>
     <w:sectPr>

</xml_diff>